<commit_message>
mengerjakan laporan bab 1 (selesai)
</commit_message>
<xml_diff>
--- a/lib/Laporan Tugas Besar.docx
+++ b/lib/Laporan Tugas Besar.docx
@@ -1,6 +1,6 @@
 
 <file path=word/document.xml><?xml version="1.0" encoding="utf-8"?>
-<w:document xmlns:wpc="http://schemas.microsoft.com/office/word/2010/wordprocessingCanvas" xmlns:cx="http://schemas.microsoft.com/office/drawing/2014/chartex" xmlns:cx1="http://schemas.microsoft.com/office/drawing/2015/9/8/chartex" xmlns:cx2="http://schemas.microsoft.com/office/drawing/2015/10/21/chartex" xmlns:cx3="http://schemas.microsoft.com/office/drawing/2016/5/9/chartex" xmlns:cx4="http://schemas.microsoft.com/office/drawing/2016/5/10/chartex" xmlns:cx5="http://schemas.microsoft.com/office/drawing/2016/5/11/chartex" xmlns:cx6="http://schemas.microsoft.com/office/drawing/2016/5/12/chartex" xmlns:cx7="http://schemas.microsoft.com/office/drawing/2016/5/13/chartex" xmlns:cx8="http://schemas.microsoft.com/office/drawing/2016/5/14/chartex" xmlns:mc="http://schemas.openxmlformats.org/markup-compatibility/2006" xmlns:aink="http://schemas.microsoft.com/office/drawing/2016/ink" xmlns:am3d="http://schemas.microsoft.com/office/drawing/2017/model3d" xmlns:o="urn:schemas-microsoft-com:office:office" xmlns:r="http://schemas.openxmlformats.org/officeDocument/2006/relationships" xmlns:m="http://schemas.openxmlformats.org/officeDocument/2006/math" xmlns:v="urn:schemas-microsoft-com:vml" xmlns:wp14="http://schemas.microsoft.com/office/word/2010/wordprocessingDrawing" xmlns:wp="http://schemas.openxmlformats.org/drawingml/2006/wordprocessingDrawing" xmlns:w10="urn:schemas-microsoft-com:office:word" xmlns:w="http://schemas.openxmlformats.org/wordprocessingml/2006/main" xmlns:w14="http://schemas.microsoft.com/office/word/2010/wordml" xmlns:w15="http://schemas.microsoft.com/office/word/2012/wordml" xmlns:w16cex="http://schemas.microsoft.com/office/word/2018/wordml/cex" xmlns:w16cid="http://schemas.microsoft.com/office/word/2016/wordml/cid" xmlns:w16="http://schemas.microsoft.com/office/word/2018/wordml" xmlns:w16sdtdh="http://schemas.microsoft.com/office/word/2020/wordml/sdtdatahash" xmlns:w16se="http://schemas.microsoft.com/office/word/2015/wordml/symex" xmlns:wpg="http://schemas.microsoft.com/office/word/2010/wordprocessingGroup" xmlns:wpi="http://schemas.microsoft.com/office/word/2010/wordprocessingInk" xmlns:wne="http://schemas.microsoft.com/office/word/2006/wordml" xmlns:wps="http://schemas.microsoft.com/office/word/2010/wordprocessingShape" mc:Ignorable="w14 w15 w16se w16cid w16 w16cex w16sdtdh wp14">
+<w:document xmlns:wpc="http://schemas.microsoft.com/office/word/2010/wordprocessingCanvas" xmlns:cx="http://schemas.microsoft.com/office/drawing/2014/chartex" xmlns:cx1="http://schemas.microsoft.com/office/drawing/2015/9/8/chartex" xmlns:cx2="http://schemas.microsoft.com/office/drawing/2015/10/21/chartex" xmlns:cx3="http://schemas.microsoft.com/office/drawing/2016/5/9/chartex" xmlns:cx4="http://schemas.microsoft.com/office/drawing/2016/5/10/chartex" xmlns:cx5="http://schemas.microsoft.com/office/drawing/2016/5/11/chartex" xmlns:cx6="http://schemas.microsoft.com/office/drawing/2016/5/12/chartex" xmlns:cx7="http://schemas.microsoft.com/office/drawing/2016/5/13/chartex" xmlns:cx8="http://schemas.microsoft.com/office/drawing/2016/5/14/chartex" xmlns:mc="http://schemas.openxmlformats.org/markup-compatibility/2006" xmlns:aink="http://schemas.microsoft.com/office/drawing/2016/ink" xmlns:am3d="http://schemas.microsoft.com/office/drawing/2017/model3d" xmlns:o="urn:schemas-microsoft-com:office:office" xmlns:r="http://schemas.openxmlformats.org/officeDocument/2006/relationships" xmlns:m="http://schemas.openxmlformats.org/officeDocument/2006/math" xmlns:v="urn:schemas-microsoft-com:vml" xmlns:wp14="http://schemas.microsoft.com/office/word/2010/wordprocessingDrawing" xmlns:wp="http://schemas.openxmlformats.org/drawingml/2006/wordprocessingDrawing" xmlns:w10="urn:schemas-microsoft-com:office:word" xmlns:w="http://schemas.openxmlformats.org/wordprocessingml/2006/main" xmlns:w14="http://schemas.microsoft.com/office/word/2010/wordml" xmlns:w15="http://schemas.microsoft.com/office/word/2012/wordml" xmlns:w16cex="http://schemas.microsoft.com/office/word/2018/wordml/cex" xmlns:w16cid="http://schemas.microsoft.com/office/word/2016/wordml/cid" xmlns:w16="http://schemas.microsoft.com/office/word/2018/wordml" xmlns:w16se="http://schemas.microsoft.com/office/word/2015/wordml/symex" xmlns:wpg="http://schemas.microsoft.com/office/word/2010/wordprocessingGroup" xmlns:wpi="http://schemas.microsoft.com/office/word/2010/wordprocessingInk" xmlns:wne="http://schemas.microsoft.com/office/word/2006/wordml" xmlns:wps="http://schemas.microsoft.com/office/word/2010/wordprocessingShape" mc:Ignorable="w14 w15 w16se w16cid w16 w16cex wp14">
   <w:body>
     <w:p>
       <w:pPr>
@@ -4030,57 +4030,425 @@
       <w:pPr>
         <w:pStyle w:val="Heading1"/>
       </w:pPr>
+      <w:bookmarkStart w:id="0" w:name="_Toc79171736"/>
       <w:r>
         <w:lastRenderedPageBreak/>
+        <w:t xml:space="preserve"> PENDAHULUAN</w:t>
+      </w:r>
+      <w:bookmarkEnd w:id="0"/>
+    </w:p>
+    <w:p>
+      <w:pPr>
+        <w:pStyle w:val="Heading2"/>
+        <w:ind w:left="426"/>
+      </w:pPr>
+      <w:bookmarkStart w:id="1" w:name="_Toc79171737"/>
+      <w:r>
+        <w:t>Layar Belakang Simulasi Kasus</w:t>
+      </w:r>
+      <w:bookmarkEnd w:id="1"/>
+    </w:p>
+    <w:p>
+      <w:pPr>
+        <w:ind w:left="66" w:firstLine="360"/>
+        <w:jc w:val="both"/>
+      </w:pPr>
+      <w:r>
+        <w:t>Teknologi yang berkembang dari hari ke hari menciptakan kebutuhan akan informasi yang akurat, tepat guna dan terkini semakin dibutuhkan guna menghadapi segala tantangan di era globalisasi dan persaingan bebas. Contohnya perkembangan teknologi informasi yang semakin pesat pertumbuhannya di Indonesia. Perkembangan itu sendiri tidak lain adalah untuk mempermudah dan memanjakan konsumen dalam menggunakan teknologi informasi di berbagai bidang. Pesatnya Perkembangan teknologi mendorong masyarakat baik kelompok maupun perorangngan, instansi pemerintah maupun swasta untuk memanfaatkan perkembangan dan teknologi</w:t>
+      </w:r>
+      <w:r>
         <w:t xml:space="preserve"> </w:t>
       </w:r>
-      <w:bookmarkStart w:id="0" w:name="_Toc79171736"/>
-      <w:r>
-        <w:t>Pendahuluan</w:t>
-      </w:r>
-      <w:bookmarkEnd w:id="0"/>
+      <w:r>
+        <w:t>tersebut. Karena dengan kehadiran teknologi informasi tersebut pengguna akan lebih mudah dan lebih praktis dalam mengerjakan segala aspek yang dikerjakannya.</w:t>
+      </w:r>
+    </w:p>
+    <w:p>
+      <w:pPr>
+        <w:ind w:left="66" w:firstLine="360"/>
+        <w:jc w:val="both"/>
+      </w:pPr>
+      <w:r>
+        <w:t>Teknologi informasi di arus era globalisasi saat ini menyebabkan arus informasi yang dulunya sulit didapatkan kini dapat didapatkan dengan mudah sesuai kebutuhan. Komputer merupakan suatu perangkat yang dibutuhkan untuk proses penyajian pengolahan data dapat memberikan suatu informasi yang diperlukan oleh pengelola ataupun suatu perusahaan yang membutuhkan.</w:t>
+      </w:r>
+    </w:p>
+    <w:p>
+      <w:pPr>
+        <w:ind w:left="66" w:firstLine="360"/>
+        <w:jc w:val="both"/>
+        <w:rPr>
+          <w:lang w:val="en-US"/>
+        </w:rPr>
+      </w:pPr>
+      <w:r>
+        <w:t xml:space="preserve">Laundry </w:t>
+      </w:r>
+      <w:r>
+        <w:t>Hemat Wash</w:t>
+      </w:r>
+      <w:r>
+        <w:t xml:space="preserve"> selaku perusahaan yang bergerak di bidang penjualan jasa pencucian, haruslah pandai dalam mengatur strategi penjualan jasa untuk meningkatkan hasil penjualan jasanya. Karena laundry ini berfungsi sebagai penyedia dan penyalur jasa harus mampu memberikan pelayanan yang terbaik kepada masyarakat. Tetapi kondisinya, Laundry </w:t>
+      </w:r>
+      <w:r>
+        <w:t>Hemat Wash</w:t>
+      </w:r>
+      <w:r>
+        <w:t xml:space="preserve"> </w:t>
+      </w:r>
+      <w:r>
+        <w:t xml:space="preserve">dalam hal melayani pembelian jasa dari konsumen masih menggunakan cara konvensional dan terkesan masih manual. Oleh sebab itu melalui metode yang belum terkomputerisasi, masih dimungkinkan seringnya terjadi kesalahan-kesalahan dalam mengelola </w:t>
+      </w:r>
+      <w:r>
+        <w:t>pesanan konsumen</w:t>
+      </w:r>
+      <w:r>
+        <w:t>. Maka melalui Sistem komputerisasi dalam proses penjualan jasa, diharapkan akan dapat membantu dalam hal pengolahan data laundry untuk menunjang kualitas tersebut. Oleh Karena itu diperlukan suatu sistem informasi yang lebih mudah dari segi waktu secara cepat, tepat guna, dan akurat.</w:t>
+      </w:r>
+    </w:p>
+    <w:p>
+      <w:pPr>
+        <w:ind w:left="66" w:firstLine="360"/>
+        <w:jc w:val="both"/>
+        <w:rPr>
+          <w:lang w:val="id-ID"/>
+        </w:rPr>
+      </w:pPr>
+      <w:r>
+        <w:t>Berdasarkan benang merah permasalahan maka diambil resume pemikiran bahwa Konsumen menjadi faktor terpenting dalam menunjang keberhasilan suatu perusahaan. Karena tanpa adanya hubungan baik antara konsumen dan perusahaan, suatu perusahaan tidak akan dapat berjalan dengan baik. Oleh karena itu suatu perusahaan harus berusaha memberikan perhatian lebih mendalam guna menjaga kepuasan konsumennya, melalui teknologi tepat guna dengan sistem komputerisasi pengolahan data yang dapat menunjang segala aktifitas perusahaan secara cepat, tepat guna dan akurat.</w:t>
+      </w:r>
     </w:p>
     <w:p>
       <w:pPr>
         <w:pStyle w:val="Heading2"/>
-      </w:pPr>
-      <w:bookmarkStart w:id="1" w:name="_Toc79171737"/>
-      <w:r>
-        <w:t>Layar Belakang Simulasi Kasus</w:t>
-      </w:r>
-      <w:bookmarkEnd w:id="1"/>
+        <w:ind w:left="426"/>
+      </w:pPr>
+      <w:bookmarkStart w:id="2" w:name="_Toc79171738"/>
+      <w:r>
+        <w:t>Maksud Dan Tujaun</w:t>
+      </w:r>
+      <w:bookmarkEnd w:id="2"/>
+    </w:p>
+    <w:p>
+      <w:pPr>
+        <w:ind w:left="66" w:firstLine="360"/>
+        <w:jc w:val="both"/>
+        <w:rPr>
+          <w:rFonts w:asciiTheme="majorBidi" w:hAnsiTheme="majorBidi" w:cstheme="majorBidi"/>
+        </w:rPr>
+      </w:pPr>
+      <w:r>
+        <w:rPr>
+          <w:rFonts w:asciiTheme="majorBidi" w:hAnsiTheme="majorBidi" w:cstheme="majorBidi"/>
+        </w:rPr>
+        <w:t>Tujuan</w:t>
+      </w:r>
+      <w:r>
+        <w:rPr>
+          <w:rFonts w:asciiTheme="majorBidi" w:hAnsiTheme="majorBidi" w:cstheme="majorBidi"/>
+        </w:rPr>
+        <w:t xml:space="preserve"> tugas besar</w:t>
+      </w:r>
+      <w:r>
+        <w:rPr>
+          <w:rFonts w:asciiTheme="majorBidi" w:hAnsiTheme="majorBidi" w:cstheme="majorBidi"/>
+        </w:rPr>
+        <w:t xml:space="preserve"> ini adalah untuk membuat </w:t>
+      </w:r>
+      <w:r>
+        <w:rPr>
+          <w:rFonts w:asciiTheme="majorBidi" w:hAnsiTheme="majorBidi" w:cstheme="majorBidi"/>
+        </w:rPr>
+        <w:t>aplikasi berabasis desktop</w:t>
+      </w:r>
+      <w:r>
+        <w:rPr>
+          <w:rFonts w:asciiTheme="majorBidi" w:hAnsiTheme="majorBidi" w:cstheme="majorBidi"/>
+        </w:rPr>
+        <w:t xml:space="preserve"> yang </w:t>
+      </w:r>
+      <w:r>
+        <w:rPr>
+          <w:rFonts w:asciiTheme="majorBidi" w:hAnsiTheme="majorBidi" w:cstheme="majorBidi"/>
+        </w:rPr>
+        <w:t xml:space="preserve"> </w:t>
+      </w:r>
+      <w:r>
+        <w:rPr>
+          <w:rFonts w:asciiTheme="majorBidi" w:hAnsiTheme="majorBidi" w:cstheme="majorBidi"/>
+        </w:rPr>
+        <w:t xml:space="preserve">dapat membantu Laundry </w:t>
+      </w:r>
+      <w:r>
+        <w:rPr>
+          <w:rFonts w:asciiTheme="majorBidi" w:hAnsiTheme="majorBidi" w:cstheme="majorBidi"/>
+        </w:rPr>
+        <w:t>Hemat Wash</w:t>
+      </w:r>
+      <w:r>
+        <w:rPr>
+          <w:rFonts w:asciiTheme="majorBidi" w:hAnsiTheme="majorBidi" w:cstheme="majorBidi"/>
+        </w:rPr>
+        <w:t xml:space="preserve"> dalam mengelola suatu sistem pencatatan transaksi dan diolah secara</w:t>
+      </w:r>
+      <w:r>
+        <w:rPr>
+          <w:rFonts w:asciiTheme="majorBidi" w:hAnsiTheme="majorBidi" w:cstheme="majorBidi"/>
+        </w:rPr>
+        <w:t xml:space="preserve"> </w:t>
+      </w:r>
+      <w:r>
+        <w:rPr>
+          <w:rFonts w:asciiTheme="majorBidi" w:hAnsiTheme="majorBidi" w:cstheme="majorBidi"/>
+        </w:rPr>
+        <w:t>terkomputerisasi untuk lebih mengefisienkan waktu dalam proses pemesanan pencucian.</w:t>
+      </w:r>
+    </w:p>
+    <w:p>
+      <w:pPr>
+        <w:ind w:left="66" w:firstLine="360"/>
+        <w:jc w:val="both"/>
+        <w:rPr>
+          <w:rFonts w:asciiTheme="majorBidi" w:hAnsiTheme="majorBidi" w:cstheme="majorBidi"/>
+        </w:rPr>
+      </w:pPr>
+      <w:r>
+        <w:rPr>
+          <w:rFonts w:asciiTheme="majorBidi" w:hAnsiTheme="majorBidi" w:cstheme="majorBidi"/>
+        </w:rPr>
+        <w:t xml:space="preserve">Pembuatan aplikasi ini pun bertujuan untuk dapat membuat aplikasi berbasis </w:t>
+      </w:r>
+      <w:r>
+        <w:rPr>
+          <w:rFonts w:asciiTheme="majorBidi" w:hAnsiTheme="majorBidi" w:cstheme="majorBidi"/>
+        </w:rPr>
+        <w:t>desktop</w:t>
+      </w:r>
+      <w:r>
+        <w:rPr>
+          <w:rFonts w:asciiTheme="majorBidi" w:hAnsiTheme="majorBidi" w:cstheme="majorBidi"/>
+        </w:rPr>
+        <w:t xml:space="preserve"> yang mempunyai antar muka pengguna yang baik agar mudah dimengerti (user friendly) oleh para penggunanya</w:t>
+      </w:r>
+    </w:p>
+    <w:p>
+      <w:pPr>
+        <w:spacing w:after="0"/>
+        <w:ind w:left="66"/>
+        <w:jc w:val="both"/>
+        <w:rPr>
+          <w:rFonts w:asciiTheme="majorBidi" w:hAnsiTheme="majorBidi" w:cstheme="majorBidi"/>
+        </w:rPr>
+      </w:pPr>
+      <w:r>
+        <w:rPr>
+          <w:rFonts w:asciiTheme="majorBidi" w:hAnsiTheme="majorBidi" w:cstheme="majorBidi"/>
+        </w:rPr>
+        <w:t>Aplikasi sistem Laundry ini dibuat dengan tujuan :</w:t>
+      </w:r>
+    </w:p>
+    <w:p>
+      <w:pPr>
+        <w:pStyle w:val="ListParagraph"/>
+        <w:numPr>
+          <w:ilvl w:val="0"/>
+          <w:numId w:val="4"/>
+        </w:numPr>
+        <w:spacing w:after="0"/>
+        <w:ind w:left="709"/>
+        <w:jc w:val="both"/>
+        <w:rPr>
+          <w:rFonts w:asciiTheme="majorBidi" w:hAnsiTheme="majorBidi" w:cstheme="majorBidi"/>
+        </w:rPr>
+      </w:pPr>
+      <w:r>
+        <w:rPr>
+          <w:rFonts w:asciiTheme="majorBidi" w:hAnsiTheme="majorBidi" w:cstheme="majorBidi"/>
+        </w:rPr>
+        <w:t xml:space="preserve">Mempermudah </w:t>
+      </w:r>
+      <w:r>
+        <w:rPr>
+          <w:rFonts w:asciiTheme="majorBidi" w:hAnsiTheme="majorBidi" w:cstheme="majorBidi"/>
+          <w:i/>
+          <w:iCs/>
+        </w:rPr>
+        <w:t>staff administrasi</w:t>
+      </w:r>
+      <w:r>
+        <w:rPr>
+          <w:rFonts w:asciiTheme="majorBidi" w:hAnsiTheme="majorBidi" w:cstheme="majorBidi"/>
+        </w:rPr>
+        <w:t xml:space="preserve"> untuk membuat pesanan konsumen</w:t>
+      </w:r>
+    </w:p>
+    <w:p>
+      <w:pPr>
+        <w:pStyle w:val="ListParagraph"/>
+        <w:numPr>
+          <w:ilvl w:val="0"/>
+          <w:numId w:val="4"/>
+        </w:numPr>
+        <w:spacing w:after="0"/>
+        <w:ind w:left="709"/>
+        <w:jc w:val="both"/>
+        <w:rPr>
+          <w:rFonts w:asciiTheme="majorBidi" w:hAnsiTheme="majorBidi" w:cstheme="majorBidi"/>
+        </w:rPr>
+      </w:pPr>
+      <w:r>
+        <w:rPr>
+          <w:rFonts w:asciiTheme="majorBidi" w:hAnsiTheme="majorBidi" w:cstheme="majorBidi"/>
+        </w:rPr>
+        <w:t xml:space="preserve">Mempermudah </w:t>
+      </w:r>
+      <w:r>
+        <w:rPr>
+          <w:rFonts w:asciiTheme="majorBidi" w:hAnsiTheme="majorBidi" w:cstheme="majorBidi"/>
+          <w:i/>
+          <w:iCs/>
+        </w:rPr>
+        <w:t>staff administrasi</w:t>
+      </w:r>
+      <w:r>
+        <w:rPr>
+          <w:rFonts w:asciiTheme="majorBidi" w:hAnsiTheme="majorBidi" w:cstheme="majorBidi"/>
+        </w:rPr>
+        <w:t xml:space="preserve"> untuk mengetahui transaksi yang ada</w:t>
+      </w:r>
+    </w:p>
+    <w:p>
+      <w:pPr>
+        <w:rPr>
+          <w:rFonts w:asciiTheme="majorBidi" w:hAnsiTheme="majorBidi" w:cstheme="majorBidi"/>
+        </w:rPr>
+      </w:pPr>
+      <w:r>
+        <w:rPr>
+          <w:rFonts w:asciiTheme="majorBidi" w:hAnsiTheme="majorBidi" w:cstheme="majorBidi"/>
+        </w:rPr>
+        <w:br w:type="page"/>
+      </w:r>
     </w:p>
     <w:p>
       <w:pPr>
         <w:pStyle w:val="Heading2"/>
-      </w:pPr>
-      <w:bookmarkStart w:id="2" w:name="_Toc79171738"/>
-      <w:r>
-        <w:t>Maksud Dan Tujaun</w:t>
-      </w:r>
-      <w:bookmarkEnd w:id="2"/>
-    </w:p>
-    <w:p>
-      <w:pPr>
-        <w:pStyle w:val="Heading2"/>
+        <w:ind w:left="426"/>
       </w:pPr>
       <w:bookmarkStart w:id="3" w:name="_Toc79171739"/>
       <w:r>
+        <w:lastRenderedPageBreak/>
         <w:t>Batasan Masalah</w:t>
       </w:r>
       <w:bookmarkEnd w:id="3"/>
     </w:p>
     <w:p>
       <w:pPr>
-        <w:rPr>
-          <w:rFonts w:ascii="Times New Roman" w:eastAsiaTheme="majorEastAsia" w:hAnsi="Times New Roman" w:cstheme="majorBidi"/>
-          <w:b/>
-          <w:sz w:val="24"/>
-          <w:szCs w:val="32"/>
-        </w:rPr>
-      </w:pPr>
-      <w:r>
-        <w:br w:type="page"/>
+        <w:ind w:left="66"/>
+        <w:rPr>
+          <w:rFonts w:asciiTheme="majorBidi" w:hAnsiTheme="majorBidi" w:cstheme="majorBidi"/>
+        </w:rPr>
+      </w:pPr>
+      <w:r>
+        <w:rPr>
+          <w:rFonts w:asciiTheme="majorBidi" w:hAnsiTheme="majorBidi" w:cstheme="majorBidi"/>
+        </w:rPr>
+        <w:t>Batasan-batasan permasalahan untuk aplikasi :</w:t>
+      </w:r>
+    </w:p>
+    <w:p>
+      <w:pPr>
+        <w:pStyle w:val="ListParagraph"/>
+        <w:numPr>
+          <w:ilvl w:val="0"/>
+          <w:numId w:val="5"/>
+        </w:numPr>
+        <w:rPr>
+          <w:rFonts w:asciiTheme="majorBidi" w:hAnsiTheme="majorBidi" w:cstheme="majorBidi"/>
+        </w:rPr>
+      </w:pPr>
+      <w:r>
+        <w:rPr>
+          <w:rFonts w:asciiTheme="majorBidi" w:hAnsiTheme="majorBidi" w:cstheme="majorBidi"/>
+        </w:rPr>
+        <w:t xml:space="preserve">Aplikasi ini dibuat untuk Laundry </w:t>
+      </w:r>
+      <w:r>
+        <w:rPr>
+          <w:rFonts w:asciiTheme="majorBidi" w:hAnsiTheme="majorBidi" w:cstheme="majorBidi"/>
+        </w:rPr>
+        <w:t>Hemat Wash.</w:t>
+      </w:r>
+    </w:p>
+    <w:p>
+      <w:pPr>
+        <w:pStyle w:val="ListParagraph"/>
+        <w:numPr>
+          <w:ilvl w:val="0"/>
+          <w:numId w:val="5"/>
+        </w:numPr>
+        <w:rPr>
+          <w:rFonts w:asciiTheme="majorBidi" w:hAnsiTheme="majorBidi" w:cstheme="majorBidi"/>
+        </w:rPr>
+      </w:pPr>
+      <w:r>
+        <w:rPr>
+          <w:rFonts w:asciiTheme="majorBidi" w:hAnsiTheme="majorBidi" w:cstheme="majorBidi"/>
+        </w:rPr>
+        <w:t>Tidak dapat menghitung keuntungan bersih dari perusahaan.</w:t>
+      </w:r>
+    </w:p>
+    <w:p>
+      <w:pPr>
+        <w:pStyle w:val="ListParagraph"/>
+        <w:numPr>
+          <w:ilvl w:val="0"/>
+          <w:numId w:val="5"/>
+        </w:numPr>
+        <w:rPr>
+          <w:rFonts w:asciiTheme="majorBidi" w:hAnsiTheme="majorBidi" w:cstheme="majorBidi"/>
+        </w:rPr>
+      </w:pPr>
+      <w:r>
+        <w:rPr>
+          <w:rFonts w:asciiTheme="majorBidi" w:hAnsiTheme="majorBidi" w:cstheme="majorBidi"/>
+        </w:rPr>
+        <w:t>Tidak dapat menghitung penggajian karyawan.</w:t>
+      </w:r>
+    </w:p>
+    <w:p>
+      <w:pPr>
+        <w:pStyle w:val="ListParagraph"/>
+        <w:numPr>
+          <w:ilvl w:val="0"/>
+          <w:numId w:val="5"/>
+        </w:numPr>
+        <w:rPr>
+          <w:rFonts w:asciiTheme="majorBidi" w:hAnsiTheme="majorBidi" w:cstheme="majorBidi"/>
+        </w:rPr>
+      </w:pPr>
+      <w:r>
+        <w:rPr>
+          <w:rFonts w:asciiTheme="majorBidi" w:hAnsiTheme="majorBidi" w:cstheme="majorBidi"/>
+        </w:rPr>
+        <w:t>Sekuritas untuk staff menggunakan login dan logout.</w:t>
+      </w:r>
+    </w:p>
+    <w:p>
+      <w:pPr>
+        <w:pStyle w:val="ListParagraph"/>
+        <w:numPr>
+          <w:ilvl w:val="0"/>
+          <w:numId w:val="5"/>
+        </w:numPr>
+        <w:rPr>
+          <w:rFonts w:asciiTheme="majorBidi" w:hAnsiTheme="majorBidi" w:cstheme="majorBidi"/>
+        </w:rPr>
+      </w:pPr>
+      <w:r>
+        <w:rPr>
+          <w:rFonts w:asciiTheme="majorBidi" w:hAnsiTheme="majorBidi" w:cstheme="majorBidi"/>
+        </w:rPr>
+        <w:t>Aplikasi ini hanya menangani pengelolaan data transaksi.</w:t>
       </w:r>
     </w:p>
     <w:p>
@@ -4582,8 +4950,94 @@
 </file>
 
 <file path=word/numbering.xml><?xml version="1.0" encoding="utf-8"?>
-<w:numbering xmlns:wpc="http://schemas.microsoft.com/office/word/2010/wordprocessingCanvas" xmlns:cx="http://schemas.microsoft.com/office/drawing/2014/chartex" xmlns:cx1="http://schemas.microsoft.com/office/drawing/2015/9/8/chartex" xmlns:cx2="http://schemas.microsoft.com/office/drawing/2015/10/21/chartex" xmlns:cx3="http://schemas.microsoft.com/office/drawing/2016/5/9/chartex" xmlns:cx4="http://schemas.microsoft.com/office/drawing/2016/5/10/chartex" xmlns:cx5="http://schemas.microsoft.com/office/drawing/2016/5/11/chartex" xmlns:cx6="http://schemas.microsoft.com/office/drawing/2016/5/12/chartex" xmlns:cx7="http://schemas.microsoft.com/office/drawing/2016/5/13/chartex" xmlns:cx8="http://schemas.microsoft.com/office/drawing/2016/5/14/chartex" xmlns:mc="http://schemas.openxmlformats.org/markup-compatibility/2006" xmlns:aink="http://schemas.microsoft.com/office/drawing/2016/ink" xmlns:am3d="http://schemas.microsoft.com/office/drawing/2017/model3d" xmlns:o="urn:schemas-microsoft-com:office:office" xmlns:r="http://schemas.openxmlformats.org/officeDocument/2006/relationships" xmlns:m="http://schemas.openxmlformats.org/officeDocument/2006/math" xmlns:v="urn:schemas-microsoft-com:vml" xmlns:wp14="http://schemas.microsoft.com/office/word/2010/wordprocessingDrawing" xmlns:wp="http://schemas.openxmlformats.org/drawingml/2006/wordprocessingDrawing" xmlns:w10="urn:schemas-microsoft-com:office:word" xmlns:w="http://schemas.openxmlformats.org/wordprocessingml/2006/main" xmlns:w14="http://schemas.microsoft.com/office/word/2010/wordml" xmlns:w15="http://schemas.microsoft.com/office/word/2012/wordml" xmlns:w16cex="http://schemas.microsoft.com/office/word/2018/wordml/cex" xmlns:w16cid="http://schemas.microsoft.com/office/word/2016/wordml/cid" xmlns:w16="http://schemas.microsoft.com/office/word/2018/wordml" xmlns:w16sdtdh="http://schemas.microsoft.com/office/word/2020/wordml/sdtdatahash" xmlns:w16se="http://schemas.microsoft.com/office/word/2015/wordml/symex" xmlns:wpg="http://schemas.microsoft.com/office/word/2010/wordprocessingGroup" xmlns:wpi="http://schemas.microsoft.com/office/word/2010/wordprocessingInk" xmlns:wne="http://schemas.microsoft.com/office/word/2006/wordml" xmlns:wps="http://schemas.microsoft.com/office/word/2010/wordprocessingShape" mc:Ignorable="w14 w15 w16se w16cid w16 w16cex w16sdtdh wp14">
+<w:numbering xmlns:wpc="http://schemas.microsoft.com/office/word/2010/wordprocessingCanvas" xmlns:cx="http://schemas.microsoft.com/office/drawing/2014/chartex" xmlns:cx1="http://schemas.microsoft.com/office/drawing/2015/9/8/chartex" xmlns:cx2="http://schemas.microsoft.com/office/drawing/2015/10/21/chartex" xmlns:cx3="http://schemas.microsoft.com/office/drawing/2016/5/9/chartex" xmlns:cx4="http://schemas.microsoft.com/office/drawing/2016/5/10/chartex" xmlns:cx5="http://schemas.microsoft.com/office/drawing/2016/5/11/chartex" xmlns:cx6="http://schemas.microsoft.com/office/drawing/2016/5/12/chartex" xmlns:cx7="http://schemas.microsoft.com/office/drawing/2016/5/13/chartex" xmlns:cx8="http://schemas.microsoft.com/office/drawing/2016/5/14/chartex" xmlns:mc="http://schemas.openxmlformats.org/markup-compatibility/2006" xmlns:aink="http://schemas.microsoft.com/office/drawing/2016/ink" xmlns:am3d="http://schemas.microsoft.com/office/drawing/2017/model3d" xmlns:o="urn:schemas-microsoft-com:office:office" xmlns:r="http://schemas.openxmlformats.org/officeDocument/2006/relationships" xmlns:m="http://schemas.openxmlformats.org/officeDocument/2006/math" xmlns:v="urn:schemas-microsoft-com:vml" xmlns:wp14="http://schemas.microsoft.com/office/word/2010/wordprocessingDrawing" xmlns:wp="http://schemas.openxmlformats.org/drawingml/2006/wordprocessingDrawing" xmlns:w10="urn:schemas-microsoft-com:office:word" xmlns:w="http://schemas.openxmlformats.org/wordprocessingml/2006/main" xmlns:w14="http://schemas.microsoft.com/office/word/2010/wordml" xmlns:w15="http://schemas.microsoft.com/office/word/2012/wordml" xmlns:w16cex="http://schemas.microsoft.com/office/word/2018/wordml/cex" xmlns:w16cid="http://schemas.microsoft.com/office/word/2016/wordml/cid" xmlns:w16="http://schemas.microsoft.com/office/word/2018/wordml" xmlns:w16se="http://schemas.microsoft.com/office/word/2015/wordml/symex" xmlns:wpg="http://schemas.microsoft.com/office/word/2010/wordprocessingGroup" xmlns:wpi="http://schemas.microsoft.com/office/word/2010/wordprocessingInk" xmlns:wne="http://schemas.microsoft.com/office/word/2006/wordml" xmlns:wps="http://schemas.microsoft.com/office/word/2010/wordprocessingShape" mc:Ignorable="w14 w15 w16se w16cid w16 w16cex wp14">
   <w:abstractNum w:abstractNumId="0" w15:restartNumberingAfterBreak="0">
+    <w:nsid w:val="1354202B"/>
+    <w:multiLevelType w:val="hybridMultilevel"/>
+    <w:tmpl w:val="967EFB8A"/>
+    <w:lvl w:ilvl="0" w:tplc="0421000F">
+      <w:start w:val="1"/>
+      <w:numFmt w:val="decimal"/>
+      <w:lvlText w:val="%1."/>
+      <w:lvlJc w:val="left"/>
+      <w:pPr>
+        <w:ind w:left="786" w:hanging="360"/>
+      </w:pPr>
+    </w:lvl>
+    <w:lvl w:ilvl="1" w:tplc="04210019" w:tentative="1">
+      <w:start w:val="1"/>
+      <w:numFmt w:val="lowerLetter"/>
+      <w:lvlText w:val="%2."/>
+      <w:lvlJc w:val="left"/>
+      <w:pPr>
+        <w:ind w:left="1506" w:hanging="360"/>
+      </w:pPr>
+    </w:lvl>
+    <w:lvl w:ilvl="2" w:tplc="0421001B" w:tentative="1">
+      <w:start w:val="1"/>
+      <w:numFmt w:val="lowerRoman"/>
+      <w:lvlText w:val="%3."/>
+      <w:lvlJc w:val="right"/>
+      <w:pPr>
+        <w:ind w:left="2226" w:hanging="180"/>
+      </w:pPr>
+    </w:lvl>
+    <w:lvl w:ilvl="3" w:tplc="0421000F" w:tentative="1">
+      <w:start w:val="1"/>
+      <w:numFmt w:val="decimal"/>
+      <w:lvlText w:val="%4."/>
+      <w:lvlJc w:val="left"/>
+      <w:pPr>
+        <w:ind w:left="2946" w:hanging="360"/>
+      </w:pPr>
+    </w:lvl>
+    <w:lvl w:ilvl="4" w:tplc="04210019" w:tentative="1">
+      <w:start w:val="1"/>
+      <w:numFmt w:val="lowerLetter"/>
+      <w:lvlText w:val="%5."/>
+      <w:lvlJc w:val="left"/>
+      <w:pPr>
+        <w:ind w:left="3666" w:hanging="360"/>
+      </w:pPr>
+    </w:lvl>
+    <w:lvl w:ilvl="5" w:tplc="0421001B" w:tentative="1">
+      <w:start w:val="1"/>
+      <w:numFmt w:val="lowerRoman"/>
+      <w:lvlText w:val="%6."/>
+      <w:lvlJc w:val="right"/>
+      <w:pPr>
+        <w:ind w:left="4386" w:hanging="180"/>
+      </w:pPr>
+    </w:lvl>
+    <w:lvl w:ilvl="6" w:tplc="0421000F" w:tentative="1">
+      <w:start w:val="1"/>
+      <w:numFmt w:val="decimal"/>
+      <w:lvlText w:val="%7."/>
+      <w:lvlJc w:val="left"/>
+      <w:pPr>
+        <w:ind w:left="5106" w:hanging="360"/>
+      </w:pPr>
+    </w:lvl>
+    <w:lvl w:ilvl="7" w:tplc="04210019" w:tentative="1">
+      <w:start w:val="1"/>
+      <w:numFmt w:val="lowerLetter"/>
+      <w:lvlText w:val="%8."/>
+      <w:lvlJc w:val="left"/>
+      <w:pPr>
+        <w:ind w:left="5826" w:hanging="360"/>
+      </w:pPr>
+    </w:lvl>
+    <w:lvl w:ilvl="8" w:tplc="0421001B" w:tentative="1">
+      <w:start w:val="1"/>
+      <w:numFmt w:val="lowerRoman"/>
+      <w:lvlText w:val="%9."/>
+      <w:lvlJc w:val="right"/>
+      <w:pPr>
+        <w:ind w:left="6546" w:hanging="180"/>
+      </w:pPr>
+    </w:lvl>
+  </w:abstractNum>
+  <w:abstractNum w:abstractNumId="1" w15:restartNumberingAfterBreak="0">
     <w:nsid w:val="1FD320E6"/>
     <w:multiLevelType w:val="multilevel"/>
     <w:tmpl w:val="6532980A"/>
@@ -4702,16 +5156,16 @@
       </w:rPr>
     </w:lvl>
   </w:abstractNum>
-  <w:abstractNum w:abstractNumId="1" w15:restartNumberingAfterBreak="0">
+  <w:abstractNum w:abstractNumId="2" w15:restartNumberingAfterBreak="0">
     <w:nsid w:val="5354767A"/>
     <w:multiLevelType w:val="multilevel"/>
-    <w:tmpl w:val="E6A83E9A"/>
+    <w:tmpl w:val="07523666"/>
     <w:lvl w:ilvl="0">
       <w:start w:val="1"/>
       <w:numFmt w:val="decimal"/>
       <w:pStyle w:val="Heading1"/>
       <w:suff w:val="nothing"/>
-      <w:lvlText w:val="Bab %1"/>
+      <w:lvlText w:val="BAB %1"/>
       <w:lvlJc w:val="left"/>
       <w:pPr>
         <w:ind w:left="720" w:hanging="360"/>
@@ -4825,11 +5279,97 @@
       </w:rPr>
     </w:lvl>
   </w:abstractNum>
+  <w:abstractNum w:abstractNumId="3" w15:restartNumberingAfterBreak="0">
+    <w:nsid w:val="6EF90AFD"/>
+    <w:multiLevelType w:val="hybridMultilevel"/>
+    <w:tmpl w:val="5B1008C2"/>
+    <w:lvl w:ilvl="0" w:tplc="0421000F">
+      <w:start w:val="1"/>
+      <w:numFmt w:val="decimal"/>
+      <w:lvlText w:val="%1."/>
+      <w:lvlJc w:val="left"/>
+      <w:pPr>
+        <w:ind w:left="786" w:hanging="360"/>
+      </w:pPr>
+    </w:lvl>
+    <w:lvl w:ilvl="1" w:tplc="04210019" w:tentative="1">
+      <w:start w:val="1"/>
+      <w:numFmt w:val="lowerLetter"/>
+      <w:lvlText w:val="%2."/>
+      <w:lvlJc w:val="left"/>
+      <w:pPr>
+        <w:ind w:left="1506" w:hanging="360"/>
+      </w:pPr>
+    </w:lvl>
+    <w:lvl w:ilvl="2" w:tplc="0421001B" w:tentative="1">
+      <w:start w:val="1"/>
+      <w:numFmt w:val="lowerRoman"/>
+      <w:lvlText w:val="%3."/>
+      <w:lvlJc w:val="right"/>
+      <w:pPr>
+        <w:ind w:left="2226" w:hanging="180"/>
+      </w:pPr>
+    </w:lvl>
+    <w:lvl w:ilvl="3" w:tplc="0421000F" w:tentative="1">
+      <w:start w:val="1"/>
+      <w:numFmt w:val="decimal"/>
+      <w:lvlText w:val="%4."/>
+      <w:lvlJc w:val="left"/>
+      <w:pPr>
+        <w:ind w:left="2946" w:hanging="360"/>
+      </w:pPr>
+    </w:lvl>
+    <w:lvl w:ilvl="4" w:tplc="04210019" w:tentative="1">
+      <w:start w:val="1"/>
+      <w:numFmt w:val="lowerLetter"/>
+      <w:lvlText w:val="%5."/>
+      <w:lvlJc w:val="left"/>
+      <w:pPr>
+        <w:ind w:left="3666" w:hanging="360"/>
+      </w:pPr>
+    </w:lvl>
+    <w:lvl w:ilvl="5" w:tplc="0421001B" w:tentative="1">
+      <w:start w:val="1"/>
+      <w:numFmt w:val="lowerRoman"/>
+      <w:lvlText w:val="%6."/>
+      <w:lvlJc w:val="right"/>
+      <w:pPr>
+        <w:ind w:left="4386" w:hanging="180"/>
+      </w:pPr>
+    </w:lvl>
+    <w:lvl w:ilvl="6" w:tplc="0421000F" w:tentative="1">
+      <w:start w:val="1"/>
+      <w:numFmt w:val="decimal"/>
+      <w:lvlText w:val="%7."/>
+      <w:lvlJc w:val="left"/>
+      <w:pPr>
+        <w:ind w:left="5106" w:hanging="360"/>
+      </w:pPr>
+    </w:lvl>
+    <w:lvl w:ilvl="7" w:tplc="04210019" w:tentative="1">
+      <w:start w:val="1"/>
+      <w:numFmt w:val="lowerLetter"/>
+      <w:lvlText w:val="%8."/>
+      <w:lvlJc w:val="left"/>
+      <w:pPr>
+        <w:ind w:left="5826" w:hanging="360"/>
+      </w:pPr>
+    </w:lvl>
+    <w:lvl w:ilvl="8" w:tplc="0421001B" w:tentative="1">
+      <w:start w:val="1"/>
+      <w:numFmt w:val="lowerRoman"/>
+      <w:lvlText w:val="%9."/>
+      <w:lvlJc w:val="right"/>
+      <w:pPr>
+        <w:ind w:left="6546" w:hanging="180"/>
+      </w:pPr>
+    </w:lvl>
+  </w:abstractNum>
   <w:num w:numId="1">
-    <w:abstractNumId w:val="0"/>
+    <w:abstractNumId w:val="1"/>
   </w:num>
   <w:num w:numId="2">
-    <w:abstractNumId w:val="0"/>
+    <w:abstractNumId w:val="1"/>
     <w:lvlOverride w:ilvl="0">
       <w:startOverride w:val="1"/>
     </w:lvlOverride>
@@ -4859,13 +5399,19 @@
     </w:lvlOverride>
   </w:num>
   <w:num w:numId="3">
-    <w:abstractNumId w:val="1"/>
+    <w:abstractNumId w:val="2"/>
+  </w:num>
+  <w:num w:numId="4">
+    <w:abstractNumId w:val="3"/>
+  </w:num>
+  <w:num w:numId="5">
+    <w:abstractNumId w:val="0"/>
   </w:num>
 </w:numbering>
 </file>
 
 <file path=word/styles.xml><?xml version="1.0" encoding="utf-8"?>
-<w:styles xmlns:mc="http://schemas.openxmlformats.org/markup-compatibility/2006" xmlns:r="http://schemas.openxmlformats.org/officeDocument/2006/relationships" xmlns:w="http://schemas.openxmlformats.org/wordprocessingml/2006/main" xmlns:w14="http://schemas.microsoft.com/office/word/2010/wordml" xmlns:w15="http://schemas.microsoft.com/office/word/2012/wordml" xmlns:w16cex="http://schemas.microsoft.com/office/word/2018/wordml/cex" xmlns:w16cid="http://schemas.microsoft.com/office/word/2016/wordml/cid" xmlns:w16="http://schemas.microsoft.com/office/word/2018/wordml" xmlns:w16sdtdh="http://schemas.microsoft.com/office/word/2020/wordml/sdtdatahash" xmlns:w16se="http://schemas.microsoft.com/office/word/2015/wordml/symex" mc:Ignorable="w14 w15 w16se w16cid w16 w16cex w16sdtdh">
+<w:styles xmlns:mc="http://schemas.openxmlformats.org/markup-compatibility/2006" xmlns:r="http://schemas.openxmlformats.org/officeDocument/2006/relationships" xmlns:w="http://schemas.openxmlformats.org/wordprocessingml/2006/main" xmlns:w14="http://schemas.microsoft.com/office/word/2010/wordml" xmlns:w15="http://schemas.microsoft.com/office/word/2012/wordml" xmlns:w16cex="http://schemas.microsoft.com/office/word/2018/wordml/cex" xmlns:w16cid="http://schemas.microsoft.com/office/word/2016/wordml/cid" xmlns:w16="http://schemas.microsoft.com/office/word/2018/wordml" xmlns:w16se="http://schemas.microsoft.com/office/word/2015/wordml/symex" mc:Ignorable="w14 w15 w16se w16cid w16 w16cex">
   <w:docDefaults>
     <w:rPrDefault>
       <w:rPr>

</xml_diff>